<commit_message>
sets up basic login screen and updates documentation
</commit_message>
<xml_diff>
--- a/documentation/Fragen an Oliver.docx
+++ b/documentation/Fragen an Oliver.docx
@@ -13,12 +13,29 @@
     <w:p/>
     <w:p>
       <w:r>
+        <w:t>1.</w:t>
+      </w:r>
+      <w:r>
+        <w:t xml:space="preserve"> Wie bewertest du dass Klassendiagramm? Muss ich da unbedingt die Verbindungen rein machen? </w:t>
+      </w:r>
+    </w:p>
+    <w:p/>
+    <w:p/>
+    <w:p/>
+    <w:p>
+      <w:r>
+        <w:t xml:space="preserve">2. </w:t>
+      </w:r>
+      <w:r>
         <w:t xml:space="preserve">Ich bin darauf gekommen, dass sich folgenede Tabellen in meinem ERD eigentlich wie Enums verhalten: </w:t>
       </w:r>
     </w:p>
     <w:p/>
     <w:p>
       <w:r>
+        <w:rPr>
+          <w:noProof/>
+        </w:rPr>
         <w:drawing>
           <wp:inline distT="0" distB="0" distL="0" distR="0" wp14:anchorId="42659E82" wp14:editId="4F7EC3FB">
             <wp:extent cx="5342083" cy="5883150"/>
@@ -63,13 +80,16 @@
     </w:p>
     <w:p>
       <w:r>
+        <w:lastRenderedPageBreak/>
         <w:t xml:space="preserve">Ich nehme diese raus und füge sie „lediglich“ in mein class diagramm ein. Sieht dann so aus: </w:t>
       </w:r>
     </w:p>
     <w:p/>
     <w:p>
       <w:r>
-        <w:lastRenderedPageBreak/>
+        <w:rPr>
+          <w:noProof/>
+        </w:rPr>
         <w:drawing>
           <wp:inline distT="0" distB="0" distL="0" distR="0" wp14:anchorId="4D315D75" wp14:editId="79DB3335">
             <wp:extent cx="5760720" cy="4932045"/>
@@ -173,6 +193,7 @@
           <w:sz w:val="36"/>
           <w:szCs w:val="36"/>
         </w:rPr>
+        <w:lastRenderedPageBreak/>
         <w:t xml:space="preserve">Erledigt: </w:t>
       </w:r>
       <w:r>
@@ -187,7 +208,6 @@
     </w:p>
     <w:p>
       <w:r>
-        <w:lastRenderedPageBreak/>
         <w:t xml:space="preserve">20.06.2025: </w:t>
       </w:r>
     </w:p>

</xml_diff>

<commit_message>
updates docs, shows the requests,....
</commit_message>
<xml_diff>
--- a/documentation/Fragen an Oliver.docx
+++ b/documentation/Fragen an Oliver.docx
@@ -56,13 +56,9 @@
     <w:p/>
     <w:p>
       <w:r>
-        <w:t xml:space="preserve">Passt es </w:t>
-      </w:r>
-      <w:r>
-        <w:t>auch in der Person und bei UserContext, da habe ich die Person auch abgespeichert.</w:t>
-      </w:r>
-    </w:p>
-    <w:p/>
+        <w:t>Passt es auch in der Person und bei UserContext, da habe ich die Person auch abgespeichert.</w:t>
+      </w:r>
+    </w:p>
     <w:p>
       <w:r>
         <w:t>Damit man nicht dauernd die DB anfragen muss.</w:t>
@@ -71,6 +67,283 @@
         <w:t xml:space="preserve"> </w:t>
       </w:r>
     </w:p>
+    <w:p/>
+    <w:p>
+      <w:pPr>
+        <w:rPr>
+          <w:b/>
+          <w:bCs/>
+          <w:sz w:val="36"/>
+          <w:szCs w:val="36"/>
+        </w:rPr>
+      </w:pPr>
+      <w:r>
+        <w:rPr>
+          <w:b/>
+          <w:bCs/>
+          <w:sz w:val="36"/>
+          <w:szCs w:val="36"/>
+        </w:rPr>
+        <w:t>2.</w:t>
+      </w:r>
+    </w:p>
+    <w:p>
+      <w:r>
+        <w:t xml:space="preserve">Executor Service richtig benutzt bei Vacation Controller? </w:t>
+      </w:r>
+    </w:p>
+    <w:p/>
+    <w:p>
+      <w:pPr>
+        <w:rPr>
+          <w:b/>
+          <w:bCs/>
+          <w:sz w:val="36"/>
+          <w:szCs w:val="36"/>
+        </w:rPr>
+      </w:pPr>
+      <w:r>
+        <w:rPr>
+          <w:b/>
+          <w:bCs/>
+          <w:sz w:val="36"/>
+          <w:szCs w:val="36"/>
+        </w:rPr>
+        <w:t>3.</w:t>
+      </w:r>
+      <w:r>
+        <w:rPr>
+          <w:b/>
+          <w:bCs/>
+          <w:sz w:val="36"/>
+          <w:szCs w:val="36"/>
+        </w:rPr>
+        <w:t xml:space="preserve"> </w:t>
+      </w:r>
+    </w:p>
+    <w:p>
+      <w:r>
+        <w:t xml:space="preserve">Da ich ja mehrere </w:t>
+      </w:r>
+      <w:r>
+        <w:t xml:space="preserve">Screens habe. Wäre da nicht gut ein Executor Service Provider? </w:t>
+      </w:r>
+    </w:p>
+    <w:p>
+      <w:r>
+        <w:t>Dann kann ich ihn i</w:t>
+      </w:r>
+      <w:r>
+        <w:t>n der JavaFX Shutdown Methode shutdownen</w:t>
+      </w:r>
+      <w:r>
+        <w:t>.</w:t>
+      </w:r>
+    </w:p>
+    <w:p/>
+    <w:p>
+      <w:r>
+        <w:t>Wenn ja muss ich goBack zentralisieren.</w:t>
+      </w:r>
+    </w:p>
+    <w:p/>
+    <w:p/>
+    <w:p>
+      <w:r>
+        <w:t>public class LoginView extends Application {</w:t>
+      </w:r>
+      <w:r>
+        <w:br/>
+        <w:t xml:space="preserve">    @Override</w:t>
+      </w:r>
+      <w:r>
+        <w:br/>
+        <w:t xml:space="preserve">    public void start(Stage stage) throws IOException {</w:t>
+      </w:r>
+      <w:r>
+        <w:br/>
+        <w:t xml:space="preserve">        try {</w:t>
+      </w:r>
+      <w:r>
+        <w:br/>
+        <w:t xml:space="preserve">            SceneManager.</w:t>
+      </w:r>
+      <w:r>
+        <w:rPr>
+          <w:i/>
+          <w:iCs/>
+        </w:rPr>
+        <w:t>setStage</w:t>
+      </w:r>
+      <w:r>
+        <w:t>(stage);</w:t>
+      </w:r>
+      <w:r>
+        <w:br/>
+        <w:t xml:space="preserve">            SceneManager.</w:t>
+      </w:r>
+      <w:r>
+        <w:rPr>
+          <w:i/>
+          <w:iCs/>
+        </w:rPr>
+        <w:t>switchScene</w:t>
+      </w:r>
+      <w:r>
+        <w:t>("/org/fabianandiel/gui/loginView.fxml", 400, 400, "Login");</w:t>
+      </w:r>
+      <w:r>
+        <w:br/>
+        <w:t xml:space="preserve">        } catch (IllegalArgumentException e) {</w:t>
+      </w:r>
+      <w:r>
+        <w:br/>
+        <w:t xml:space="preserve">            System.</w:t>
+      </w:r>
+      <w:r>
+        <w:rPr>
+          <w:i/>
+          <w:iCs/>
+        </w:rPr>
+        <w:t>out</w:t>
+      </w:r>
+      <w:r>
+        <w:t>.println(e.getMessage());</w:t>
+      </w:r>
+      <w:r>
+        <w:br/>
+        <w:t xml:space="preserve">            System.</w:t>
+      </w:r>
+      <w:r>
+        <w:rPr>
+          <w:i/>
+          <w:iCs/>
+        </w:rPr>
+        <w:t>exit</w:t>
+      </w:r>
+      <w:r>
+        <w:t>(0);</w:t>
+      </w:r>
+      <w:r>
+        <w:br/>
+        <w:t xml:space="preserve">        } catch (IOException e) {</w:t>
+      </w:r>
+      <w:r>
+        <w:br/>
+        <w:t xml:space="preserve">            System.</w:t>
+      </w:r>
+      <w:r>
+        <w:rPr>
+          <w:i/>
+          <w:iCs/>
+        </w:rPr>
+        <w:t>out</w:t>
+      </w:r>
+      <w:r>
+        <w:t>.println("IO Exception: " + e.getMessage());</w:t>
+      </w:r>
+      <w:r>
+        <w:br/>
+        <w:t xml:space="preserve">            System.</w:t>
+      </w:r>
+      <w:r>
+        <w:rPr>
+          <w:i/>
+          <w:iCs/>
+        </w:rPr>
+        <w:t>exit</w:t>
+      </w:r>
+      <w:r>
+        <w:t>(0);</w:t>
+      </w:r>
+      <w:r>
+        <w:br/>
+        <w:t xml:space="preserve">        }</w:t>
+      </w:r>
+      <w:r>
+        <w:br/>
+      </w:r>
+      <w:r>
+        <w:br/>
+        <w:t xml:space="preserve">    }</w:t>
+      </w:r>
+      <w:r>
+        <w:br/>
+      </w:r>
+      <w:r>
+        <w:br/>
+        <w:t xml:space="preserve">    @Override</w:t>
+      </w:r>
+      <w:r>
+        <w:br/>
+        <w:t xml:space="preserve">    public void stop() throws Exception {</w:t>
+      </w:r>
+    </w:p>
+    <w:p>
+      <w:r>
+        <w:lastRenderedPageBreak/>
+        <w:tab/>
+        <w:t xml:space="preserve">HIER WÜRDE ICH DEN </w:t>
+      </w:r>
+      <w:r>
+        <w:t>EXECUTOR SERVICE SHUTDOWNEN</w:t>
+      </w:r>
+    </w:p>
+    <w:p>
+      <w:r>
+        <w:br/>
+        <w:t xml:space="preserve">        EntityManagerProvider.</w:t>
+      </w:r>
+      <w:r>
+        <w:rPr>
+          <w:i/>
+          <w:iCs/>
+        </w:rPr>
+        <w:t>shutdown</w:t>
+      </w:r>
+      <w:r>
+        <w:t>();</w:t>
+      </w:r>
+      <w:r>
+        <w:br/>
+        <w:t xml:space="preserve">    }</w:t>
+      </w:r>
+    </w:p>
+    <w:p/>
+    <w:p>
+      <w:pPr>
+        <w:rPr>
+          <w:b/>
+          <w:bCs/>
+          <w:sz w:val="36"/>
+          <w:szCs w:val="36"/>
+        </w:rPr>
+      </w:pPr>
+    </w:p>
+    <w:p>
+      <w:r>
+        <w:t xml:space="preserve">UND in jedem </w:t>
+      </w:r>
+      <w:r>
+        <w:t>Controller wo ich ihn brauche in der goBack to Main Methode()</w:t>
+      </w:r>
+      <w:r>
+        <w:t>.</w:t>
+      </w:r>
+    </w:p>
+    <w:p/>
+    <w:p/>
+    <w:p>
+      <w:pPr>
+        <w:rPr>
+          <w:b/>
+          <w:bCs/>
+          <w:sz w:val="36"/>
+          <w:szCs w:val="36"/>
+        </w:rPr>
+      </w:pPr>
+    </w:p>
+    <w:p/>
     <w:p/>
     <w:p/>
     <w:p/>
@@ -571,6 +844,7 @@
         <w:rPr>
           <w:lang w:val="en-GB"/>
         </w:rPr>
+        <w:lastRenderedPageBreak/>
         <w:t xml:space="preserve">    }</w:t>
       </w:r>
     </w:p>
@@ -591,7 +865,6 @@
         <w:rPr>
           <w:lang w:val="en-GB"/>
         </w:rPr>
-        <w:lastRenderedPageBreak/>
         <w:t xml:space="preserve">    public void clearSession() {</w:t>
       </w:r>
     </w:p>
@@ -804,13 +1077,13 @@
         </w:numPr>
       </w:pPr>
       <w:r>
+        <w:lastRenderedPageBreak/>
         <w:t xml:space="preserve">Kann ich nicht so Singelton artig,  wie mit dem eingeloggten User, auch im ersten auch den Entity Manager zur Verfügung stellen? </w:t>
       </w:r>
     </w:p>
     <w:p/>
     <w:p>
       <w:r>
-        <w:lastRenderedPageBreak/>
         <w:t>ZUR VERFÜGUNG STELLEN MIT SINGELTOM MUSTER.</w:t>
       </w:r>
     </w:p>
@@ -927,6 +1200,7 @@
         <w:rPr>
           <w:noProof/>
         </w:rPr>
+        <w:lastRenderedPageBreak/>
         <w:drawing>
           <wp:inline distT="0" distB="0" distL="0" distR="0" wp14:anchorId="7C24F0BF" wp14:editId="7F017BE1">
             <wp:extent cx="3027690" cy="2270767"/>
@@ -1162,6 +1436,7 @@
     <w:p/>
     <w:p>
       <w:r>
+        <w:lastRenderedPageBreak/>
         <w:t>Kleinigkeit wie Error Text setzen nicht in eigenen Thread. Größerer Bereich weil man Programm eher freezt.</w:t>
       </w:r>
     </w:p>
@@ -1250,7 +1525,6 @@
         </w:numPr>
       </w:pPr>
       <w:r>
-        <w:lastRenderedPageBreak/>
         <w:t>Ich würde gerne zip, city und country in eigenen Tabellen haben.</w:t>
       </w:r>
       <w:r>
@@ -1426,6 +1700,7 @@
         <w:ind w:left="360"/>
       </w:pPr>
       <w:r>
+        <w:lastRenderedPageBreak/>
         <w:tab/>
       </w:r>
       <w:r>
@@ -1509,7 +1784,6 @@
         <w:rPr>
           <w:lang w:val="en-GB"/>
         </w:rPr>
-        <w:lastRenderedPageBreak/>
         <w:t>P</w:t>
       </w:r>
       <w:r>
@@ -2776,7 +3050,6 @@
   <w:style w:type="character" w:default="1" w:styleId="Absatz-Standardschriftart">
     <w:name w:val="Default Paragraph Font"/>
     <w:uiPriority w:val="1"/>
-    <w:semiHidden/>
     <w:unhideWhenUsed/>
   </w:style>
   <w:style w:type="table" w:default="1" w:styleId="NormaleTabelle">

</xml_diff>

<commit_message>
adds updating of old requests, comments
</commit_message>
<xml_diff>
--- a/documentation/Fragen an Oliver.docx
+++ b/documentation/Fragen an Oliver.docx
@@ -89,7 +89,10 @@
     </w:p>
     <w:p>
       <w:r>
-        <w:t xml:space="preserve">Executor Service richtig benutzt bei Vacation Controller? </w:t>
+        <w:t>Executor Service richtig benutzt bei Vacation Controller</w:t>
+      </w:r>
+      <w:r>
+        <w:t xml:space="preserve"> und Request Controller?</w:t>
       </w:r>
     </w:p>
     <w:p/>
@@ -134,10 +137,13 @@
         <w:t>Dann kann ich ihn i</w:t>
       </w:r>
       <w:r>
-        <w:t>n der JavaFX Shutdown Methode shutdownen</w:t>
-      </w:r>
-      <w:r>
-        <w:t>.</w:t>
+        <w:t xml:space="preserve">n der JavaFX Shutdown Methode </w:t>
+      </w:r>
+      <w:r>
+        <w:t xml:space="preserve">schliessen und </w:t>
+      </w:r>
+      <w:r>
+        <w:t>beim Screen wechsel?</w:t>
       </w:r>
     </w:p>
     <w:p/>

</xml_diff>

<commit_message>
adds comments,adds this, updates docu
</commit_message>
<xml_diff>
--- a/documentation/Fragen an Oliver.docx
+++ b/documentation/Fragen an Oliver.docx
@@ -31,6 +31,305 @@
         </w:rPr>
       </w:pPr>
     </w:p>
+    <w:p/>
+    <w:p>
+      <w:pPr>
+        <w:tabs>
+          <w:tab w:val="left" w:pos="6579"/>
+        </w:tabs>
+      </w:pPr>
+      <w:r>
+        <w:tab/>
+      </w:r>
+    </w:p>
+    <w:p/>
+    <w:p/>
+    <w:p/>
+    <w:p/>
+    <w:p>
+      <w:r>
+        <w:t>AM 22.AUGUST ALLES ABGEBEN.</w:t>
+      </w:r>
+    </w:p>
+    <w:p>
+      <w:r>
+        <w:t>NÄCHSTE WOCHE ONLINE TREFFEN – DANN WUERDE NACHMITTAG AUCH PASSEN.</w:t>
+      </w:r>
+    </w:p>
+    <w:p/>
+    <w:p/>
+    <w:p/>
+    <w:p>
+      <w:pPr>
+        <w:rPr>
+          <w:b/>
+          <w:bCs/>
+          <w:sz w:val="36"/>
+          <w:szCs w:val="36"/>
+        </w:rPr>
+      </w:pPr>
+    </w:p>
+    <w:p>
+      <w:pPr>
+        <w:rPr>
+          <w:b/>
+          <w:bCs/>
+          <w:sz w:val="36"/>
+          <w:szCs w:val="36"/>
+        </w:rPr>
+      </w:pPr>
+    </w:p>
+    <w:p>
+      <w:pPr>
+        <w:rPr>
+          <w:b/>
+          <w:bCs/>
+          <w:sz w:val="36"/>
+          <w:szCs w:val="36"/>
+        </w:rPr>
+      </w:pPr>
+    </w:p>
+    <w:p>
+      <w:pPr>
+        <w:rPr>
+          <w:b/>
+          <w:bCs/>
+          <w:sz w:val="36"/>
+          <w:szCs w:val="36"/>
+        </w:rPr>
+      </w:pPr>
+    </w:p>
+    <w:p>
+      <w:pPr>
+        <w:rPr>
+          <w:b/>
+          <w:bCs/>
+          <w:sz w:val="36"/>
+          <w:szCs w:val="36"/>
+        </w:rPr>
+      </w:pPr>
+    </w:p>
+    <w:p>
+      <w:pPr>
+        <w:rPr>
+          <w:b/>
+          <w:bCs/>
+          <w:sz w:val="36"/>
+          <w:szCs w:val="36"/>
+        </w:rPr>
+      </w:pPr>
+      <w:r>
+        <w:rPr>
+          <w:b/>
+          <w:bCs/>
+          <w:sz w:val="36"/>
+          <w:szCs w:val="36"/>
+        </w:rPr>
+        <w:t xml:space="preserve">Erledigt: </w:t>
+      </w:r>
+      <w:r>
+        <w:rPr>
+          <w:b/>
+          <w:bCs/>
+          <w:sz w:val="36"/>
+          <w:szCs w:val="36"/>
+        </w:rPr>
+        <w:t>=====================================</w:t>
+      </w:r>
+    </w:p>
+    <w:p>
+      <w:pPr>
+        <w:rPr>
+          <w:b/>
+          <w:bCs/>
+          <w:sz w:val="36"/>
+          <w:szCs w:val="36"/>
+        </w:rPr>
+      </w:pPr>
+    </w:p>
+    <w:p>
+      <w:pPr>
+        <w:rPr>
+          <w:b/>
+          <w:bCs/>
+          <w:sz w:val="36"/>
+          <w:szCs w:val="36"/>
+        </w:rPr>
+      </w:pPr>
+      <w:r>
+        <w:rPr>
+          <w:b/>
+          <w:bCs/>
+          <w:sz w:val="36"/>
+          <w:szCs w:val="36"/>
+        </w:rPr>
+        <w:t xml:space="preserve">18.07.2025: </w:t>
+      </w:r>
+    </w:p>
+    <w:p>
+      <w:pPr>
+        <w:rPr>
+          <w:b/>
+          <w:bCs/>
+          <w:sz w:val="36"/>
+          <w:szCs w:val="36"/>
+        </w:rPr>
+      </w:pPr>
+    </w:p>
+    <w:p/>
+    <w:p>
+      <w:r>
+        <w:t xml:space="preserve">KLASSENDIAGRAMM GANZ ZUM SCHLUSS. </w:t>
+      </w:r>
+    </w:p>
+    <w:p>
+      <w:pPr>
+        <w:rPr>
+          <w:b/>
+          <w:bCs/>
+          <w:sz w:val="36"/>
+          <w:szCs w:val="36"/>
+        </w:rPr>
+      </w:pPr>
+    </w:p>
+    <w:p>
+      <w:pPr>
+        <w:rPr>
+          <w:b/>
+          <w:bCs/>
+          <w:sz w:val="36"/>
+          <w:szCs w:val="36"/>
+        </w:rPr>
+      </w:pPr>
+    </w:p>
+    <w:p>
+      <w:pPr>
+        <w:rPr>
+          <w:b/>
+          <w:bCs/>
+          <w:sz w:val="36"/>
+          <w:szCs w:val="36"/>
+        </w:rPr>
+      </w:pPr>
+      <w:r>
+        <w:rPr>
+          <w:b/>
+          <w:bCs/>
+          <w:sz w:val="36"/>
+          <w:szCs w:val="36"/>
+        </w:rPr>
+        <w:lastRenderedPageBreak/>
+        <w:t>3.</w:t>
+      </w:r>
+      <w:r>
+        <w:rPr>
+          <w:b/>
+          <w:bCs/>
+          <w:sz w:val="36"/>
+          <w:szCs w:val="36"/>
+        </w:rPr>
+        <w:t xml:space="preserve"> </w:t>
+      </w:r>
+    </w:p>
+    <w:p>
+      <w:r>
+        <w:t xml:space="preserve">Da ich ja mehrere Screens habe. Wäre da nicht gut ein Executor Service Provider? </w:t>
+      </w:r>
+    </w:p>
+    <w:p>
+      <w:r>
+        <w:t>Dann kann ich ihn in der JavaFX Shutdown Methode schliessen und beim Screen wechsel?</w:t>
+      </w:r>
+    </w:p>
+    <w:p/>
+    <w:p>
+      <w:pPr>
+        <w:rPr>
+          <w:sz w:val="24"/>
+          <w:szCs w:val="24"/>
+        </w:rPr>
+      </w:pPr>
+      <w:r>
+        <w:rPr>
+          <w:sz w:val="24"/>
+          <w:szCs w:val="24"/>
+        </w:rPr>
+        <w:t xml:space="preserve">Antwort: </w:t>
+      </w:r>
+    </w:p>
+    <w:p>
+      <w:pPr>
+        <w:rPr>
+          <w:sz w:val="24"/>
+          <w:szCs w:val="24"/>
+        </w:rPr>
+      </w:pPr>
+      <w:r>
+        <w:rPr>
+          <w:sz w:val="24"/>
+          <w:szCs w:val="24"/>
+        </w:rPr>
+        <w:t>Der ganzen App einen Exekutor Service verfügung stellen mit Provider. Reicht zum schließen im zental stop Methode.</w:t>
+      </w:r>
+    </w:p>
+    <w:p>
+      <w:pPr>
+        <w:rPr>
+          <w:b/>
+          <w:bCs/>
+          <w:sz w:val="36"/>
+          <w:szCs w:val="36"/>
+        </w:rPr>
+      </w:pPr>
+    </w:p>
+    <w:p>
+      <w:pPr>
+        <w:rPr>
+          <w:b/>
+          <w:bCs/>
+          <w:sz w:val="36"/>
+          <w:szCs w:val="36"/>
+        </w:rPr>
+      </w:pPr>
+      <w:r>
+        <w:rPr>
+          <w:b/>
+          <w:bCs/>
+          <w:sz w:val="36"/>
+          <w:szCs w:val="36"/>
+        </w:rPr>
+        <w:t>2.</w:t>
+      </w:r>
+    </w:p>
+    <w:p>
+      <w:r>
+        <w:t>Executor Service richtig benutzt bei Vacation Controller und Request Controller?</w:t>
+      </w:r>
+    </w:p>
+    <w:p/>
+    <w:p>
+      <w:r>
+        <w:t xml:space="preserve">Antwort: </w:t>
+      </w:r>
+    </w:p>
+    <w:p>
+      <w:r>
+        <w:t>Alles JavaFX Operationen richtig g</w:t>
+      </w:r>
+      <w:r>
+        <w:t>esetzt in Executor Service.</w:t>
+      </w:r>
+    </w:p>
+    <w:p>
+      <w:pPr>
+        <w:rPr>
+          <w:b/>
+          <w:bCs/>
+          <w:sz w:val="36"/>
+          <w:szCs w:val="36"/>
+        </w:rPr>
+      </w:pPr>
+    </w:p>
     <w:p>
       <w:pPr>
         <w:rPr>
@@ -55,374 +354,63 @@
     </w:p>
     <w:p/>
     <w:p>
+      <w:pPr>
+        <w:rPr>
+          <w:b/>
+          <w:bCs/>
+          <w:sz w:val="32"/>
+          <w:szCs w:val="32"/>
+        </w:rPr>
+      </w:pPr>
+      <w:r>
+        <w:rPr>
+          <w:b/>
+          <w:bCs/>
+          <w:sz w:val="32"/>
+          <w:szCs w:val="32"/>
+        </w:rPr>
+        <w:t xml:space="preserve">Antwort: </w:t>
+      </w:r>
+    </w:p>
+    <w:p>
+      <w:r>
+        <w:t>Passt!!!!</w:t>
+      </w:r>
+    </w:p>
+    <w:p/>
+    <w:p>
       <w:r>
         <w:t>Passt es auch in der Person und bei UserContext, da habe ich die Person auch abgespeichert.</w:t>
       </w:r>
     </w:p>
     <w:p>
       <w:r>
-        <w:t>Damit man nicht dauernd die DB anfragen muss.</w:t>
-      </w:r>
-      <w:r>
-        <w:t xml:space="preserve"> </w:t>
-      </w:r>
-    </w:p>
-    <w:p/>
-    <w:p>
-      <w:pPr>
-        <w:rPr>
-          <w:b/>
-          <w:bCs/>
-          <w:sz w:val="36"/>
-          <w:szCs w:val="36"/>
-        </w:rPr>
-      </w:pPr>
-      <w:r>
-        <w:rPr>
-          <w:b/>
-          <w:bCs/>
-          <w:sz w:val="36"/>
-          <w:szCs w:val="36"/>
-        </w:rPr>
-        <w:t>2.</w:t>
-      </w:r>
-    </w:p>
-    <w:p>
-      <w:r>
-        <w:t>Executor Service richtig benutzt bei Vacation Controller</w:t>
-      </w:r>
-      <w:r>
-        <w:t xml:space="preserve"> und Request Controller?</w:t>
-      </w:r>
-    </w:p>
-    <w:p/>
-    <w:p>
-      <w:pPr>
-        <w:rPr>
-          <w:b/>
-          <w:bCs/>
-          <w:sz w:val="36"/>
-          <w:szCs w:val="36"/>
-        </w:rPr>
-      </w:pPr>
-      <w:r>
-        <w:rPr>
-          <w:b/>
-          <w:bCs/>
-          <w:sz w:val="36"/>
-          <w:szCs w:val="36"/>
-        </w:rPr>
-        <w:t>3.</w:t>
-      </w:r>
-      <w:r>
-        <w:rPr>
-          <w:b/>
-          <w:bCs/>
-          <w:sz w:val="36"/>
-          <w:szCs w:val="36"/>
-        </w:rPr>
-        <w:t xml:space="preserve"> </w:t>
-      </w:r>
-    </w:p>
-    <w:p>
-      <w:r>
-        <w:t xml:space="preserve">Da ich ja mehrere </w:t>
-      </w:r>
-      <w:r>
-        <w:t xml:space="preserve">Screens habe. Wäre da nicht gut ein Executor Service Provider? </w:t>
-      </w:r>
-    </w:p>
-    <w:p>
-      <w:r>
-        <w:t>Dann kann ich ihn i</w:t>
-      </w:r>
-      <w:r>
-        <w:t xml:space="preserve">n der JavaFX Shutdown Methode </w:t>
-      </w:r>
-      <w:r>
-        <w:t xml:space="preserve">schliessen und </w:t>
-      </w:r>
-      <w:r>
-        <w:t>beim Screen wechsel?</w:t>
-      </w:r>
-    </w:p>
-    <w:p/>
-    <w:p>
-      <w:r>
-        <w:t>Wenn ja muss ich goBack zentralisieren.</w:t>
-      </w:r>
-    </w:p>
-    <w:p/>
-    <w:p/>
-    <w:p>
-      <w:pPr>
-        <w:rPr>
-          <w:lang w:val="en-GB"/>
-        </w:rPr>
-      </w:pPr>
-      <w:r>
-        <w:rPr>
-          <w:lang w:val="en-GB"/>
-        </w:rPr>
-        <w:t>public class LoginView extends Application {</w:t>
-      </w:r>
-      <w:r>
-        <w:rPr>
-          <w:lang w:val="en-GB"/>
-        </w:rPr>
-        <w:br/>
-        <w:t xml:space="preserve">    @Override</w:t>
-      </w:r>
-      <w:r>
-        <w:rPr>
-          <w:lang w:val="en-GB"/>
-        </w:rPr>
-        <w:br/>
-        <w:t xml:space="preserve">    public void start(Stage stage) throws IOException {</w:t>
-      </w:r>
-      <w:r>
-        <w:rPr>
-          <w:lang w:val="en-GB"/>
-        </w:rPr>
-        <w:br/>
-        <w:t xml:space="preserve">        try {</w:t>
-      </w:r>
-      <w:r>
-        <w:rPr>
-          <w:lang w:val="en-GB"/>
-        </w:rPr>
-        <w:br/>
-        <w:t xml:space="preserve">            SceneManager.</w:t>
-      </w:r>
-      <w:r>
-        <w:rPr>
-          <w:i/>
-          <w:iCs/>
-          <w:lang w:val="en-GB"/>
-        </w:rPr>
-        <w:t>setStage</w:t>
-      </w:r>
-      <w:r>
-        <w:rPr>
-          <w:lang w:val="en-GB"/>
-        </w:rPr>
-        <w:t>(stage);</w:t>
-      </w:r>
-      <w:r>
-        <w:rPr>
-          <w:lang w:val="en-GB"/>
-        </w:rPr>
-        <w:br/>
-        <w:t xml:space="preserve">            SceneManager.</w:t>
-      </w:r>
-      <w:r>
-        <w:rPr>
-          <w:i/>
-          <w:iCs/>
-          <w:lang w:val="en-GB"/>
-        </w:rPr>
-        <w:t>switchScene</w:t>
-      </w:r>
-      <w:r>
-        <w:rPr>
-          <w:lang w:val="en-GB"/>
-        </w:rPr>
-        <w:t>("/org/fabianandiel/gui/loginView.fxml", 400, 400, "Login");</w:t>
-      </w:r>
-      <w:r>
-        <w:rPr>
-          <w:lang w:val="en-GB"/>
-        </w:rPr>
-        <w:br/>
-        <w:t xml:space="preserve">        } catch (IllegalArgumentException e) {</w:t>
-      </w:r>
-      <w:r>
-        <w:rPr>
-          <w:lang w:val="en-GB"/>
-        </w:rPr>
-        <w:br/>
-        <w:t xml:space="preserve">            System.</w:t>
-      </w:r>
-      <w:r>
-        <w:rPr>
-          <w:i/>
-          <w:iCs/>
-          <w:lang w:val="en-GB"/>
-        </w:rPr>
-        <w:t>out</w:t>
-      </w:r>
-      <w:r>
-        <w:rPr>
-          <w:lang w:val="en-GB"/>
-        </w:rPr>
-        <w:t>.println(e.getMessage());</w:t>
-      </w:r>
-      <w:r>
-        <w:rPr>
-          <w:lang w:val="en-GB"/>
-        </w:rPr>
-        <w:br/>
-        <w:t xml:space="preserve">            System.</w:t>
-      </w:r>
-      <w:r>
-        <w:rPr>
-          <w:i/>
-          <w:iCs/>
-          <w:lang w:val="en-GB"/>
-        </w:rPr>
-        <w:t>exit</w:t>
-      </w:r>
-      <w:r>
-        <w:rPr>
-          <w:lang w:val="en-GB"/>
-        </w:rPr>
-        <w:t>(0);</w:t>
-      </w:r>
-      <w:r>
-        <w:rPr>
-          <w:lang w:val="en-GB"/>
-        </w:rPr>
-        <w:br/>
-        <w:t xml:space="preserve">        } catch (IOException e) {</w:t>
-      </w:r>
-      <w:r>
-        <w:rPr>
-          <w:lang w:val="en-GB"/>
-        </w:rPr>
-        <w:br/>
-        <w:t xml:space="preserve">            System.</w:t>
-      </w:r>
-      <w:r>
-        <w:rPr>
-          <w:i/>
-          <w:iCs/>
-          <w:lang w:val="en-GB"/>
-        </w:rPr>
-        <w:t>out</w:t>
-      </w:r>
-      <w:r>
-        <w:rPr>
-          <w:lang w:val="en-GB"/>
-        </w:rPr>
-        <w:t>.println("IO Exception: " + e.getMessage());</w:t>
-      </w:r>
-      <w:r>
-        <w:rPr>
-          <w:lang w:val="en-GB"/>
-        </w:rPr>
-        <w:br/>
-        <w:t xml:space="preserve">            System.</w:t>
-      </w:r>
-      <w:r>
-        <w:rPr>
-          <w:i/>
-          <w:iCs/>
-          <w:lang w:val="en-GB"/>
-        </w:rPr>
-        <w:t>exit</w:t>
-      </w:r>
-      <w:r>
-        <w:rPr>
-          <w:lang w:val="en-GB"/>
-        </w:rPr>
-        <w:t>(0);</w:t>
-      </w:r>
-      <w:r>
-        <w:rPr>
-          <w:lang w:val="en-GB"/>
-        </w:rPr>
-        <w:br/>
-        <w:t xml:space="preserve">        }</w:t>
-      </w:r>
-      <w:r>
-        <w:rPr>
-          <w:lang w:val="en-GB"/>
-        </w:rPr>
-        <w:br/>
-      </w:r>
-      <w:r>
-        <w:rPr>
-          <w:lang w:val="en-GB"/>
-        </w:rPr>
-        <w:br/>
-        <w:t xml:space="preserve">    }</w:t>
-      </w:r>
-      <w:r>
-        <w:rPr>
-          <w:lang w:val="en-GB"/>
-        </w:rPr>
-        <w:br/>
-      </w:r>
-      <w:r>
-        <w:rPr>
-          <w:lang w:val="en-GB"/>
-        </w:rPr>
-        <w:br/>
-        <w:t xml:space="preserve">    @Override</w:t>
-      </w:r>
-      <w:r>
-        <w:rPr>
-          <w:lang w:val="en-GB"/>
-        </w:rPr>
-        <w:br/>
-        <w:t xml:space="preserve">    public void stop() throws Exception {</w:t>
-      </w:r>
-    </w:p>
-    <w:p>
-      <w:r>
-        <w:rPr>
-          <w:lang w:val="en-GB"/>
-        </w:rPr>
-        <w:lastRenderedPageBreak/>
-        <w:tab/>
-      </w:r>
-      <w:r>
-        <w:t xml:space="preserve">HIER WÜRDE ICH DEN </w:t>
-      </w:r>
-      <w:r>
-        <w:t>EXECUTOR SERVICE SHUTDOWNEN</w:t>
-      </w:r>
-    </w:p>
-    <w:p>
-      <w:r>
-        <w:br/>
-        <w:t xml:space="preserve">        EntityManagerProvider.</w:t>
-      </w:r>
-      <w:r>
-        <w:rPr>
-          <w:i/>
-          <w:iCs/>
-        </w:rPr>
-        <w:t>shutdown</w:t>
-      </w:r>
-      <w:r>
-        <w:t>();</w:t>
-      </w:r>
-      <w:r>
-        <w:br/>
-        <w:t xml:space="preserve">    }</w:t>
-      </w:r>
-    </w:p>
-    <w:p/>
-    <w:p>
-      <w:pPr>
-        <w:rPr>
-          <w:b/>
-          <w:bCs/>
-          <w:sz w:val="36"/>
-          <w:szCs w:val="36"/>
-        </w:rPr>
-      </w:pPr>
-    </w:p>
-    <w:p>
-      <w:r>
-        <w:t xml:space="preserve">UND in jedem </w:t>
-      </w:r>
-      <w:r>
-        <w:t>Controller wo ich ihn brauche in der goBack to Main Methode()</w:t>
-      </w:r>
-      <w:r>
-        <w:t>.</w:t>
+        <w:t xml:space="preserve">Damit man nicht dauernd die DB anfragen muss. </w:t>
+      </w:r>
+    </w:p>
+    <w:p/>
+    <w:p>
+      <w:pPr>
+        <w:rPr>
+          <w:b/>
+          <w:bCs/>
+          <w:sz w:val="32"/>
+          <w:szCs w:val="32"/>
+        </w:rPr>
+      </w:pPr>
+      <w:r>
+        <w:rPr>
+          <w:b/>
+          <w:bCs/>
+          <w:sz w:val="32"/>
+          <w:szCs w:val="32"/>
+        </w:rPr>
+        <w:t xml:space="preserve">Antwort: </w:t>
+      </w:r>
+    </w:p>
+    <w:p>
+      <w:r>
+        <w:t>Passt!!!!</w:t>
       </w:r>
     </w:p>
     <w:p/>
@@ -448,129 +436,189 @@
     </w:p>
     <w:p>
       <w:r>
-        <w:t xml:space="preserve">Wenn ich </w:t>
-      </w:r>
-      <w:r>
-        <w:t xml:space="preserve">mit </w:t>
-      </w:r>
-      <w:r>
-        <w:t xml:space="preserve">Mitarbeiterin Diana </w:t>
-      </w:r>
-      <w:r>
-        <w:t xml:space="preserve">in die </w:t>
-      </w:r>
-      <w:r>
-        <w:t>vacations hineingehe flackert es kurz auf. Ist das normal</w:t>
-      </w:r>
-      <w:r>
-        <w:t>?</w:t>
-      </w:r>
-      <w:r>
-        <w:t xml:space="preserve"> Sie hat vacations</w:t>
-      </w:r>
-      <w:r>
-        <w:t>.</w:t>
-      </w:r>
-    </w:p>
-    <w:p/>
-    <w:p/>
-    <w:p>
-      <w:pPr>
-        <w:rPr>
-          <w:b/>
-          <w:bCs/>
-          <w:sz w:val="36"/>
-          <w:szCs w:val="36"/>
-        </w:rPr>
-      </w:pPr>
-    </w:p>
-    <w:p/>
-    <w:p/>
-    <w:p/>
-    <w:p/>
-    <w:p/>
-    <w:p/>
-    <w:p/>
-    <w:p/>
-    <w:p/>
-    <w:p/>
-    <w:p>
-      <w:pPr>
-        <w:rPr>
-          <w:b/>
-          <w:bCs/>
-          <w:sz w:val="36"/>
-          <w:szCs w:val="36"/>
-        </w:rPr>
-      </w:pPr>
-    </w:p>
-    <w:p>
-      <w:pPr>
-        <w:rPr>
-          <w:b/>
-          <w:bCs/>
-          <w:sz w:val="36"/>
-          <w:szCs w:val="36"/>
-        </w:rPr>
-      </w:pPr>
-    </w:p>
-    <w:p>
-      <w:pPr>
-        <w:rPr>
-          <w:b/>
-          <w:bCs/>
-          <w:sz w:val="36"/>
-          <w:szCs w:val="36"/>
-        </w:rPr>
-      </w:pPr>
-    </w:p>
-    <w:p>
-      <w:pPr>
-        <w:rPr>
-          <w:b/>
-          <w:bCs/>
-          <w:sz w:val="36"/>
-          <w:szCs w:val="36"/>
-        </w:rPr>
-      </w:pPr>
-    </w:p>
-    <w:p>
-      <w:pPr>
-        <w:rPr>
-          <w:b/>
-          <w:bCs/>
-          <w:sz w:val="36"/>
-          <w:szCs w:val="36"/>
-        </w:rPr>
-      </w:pPr>
-    </w:p>
-    <w:p>
-      <w:pPr>
-        <w:rPr>
-          <w:b/>
-          <w:bCs/>
-          <w:sz w:val="36"/>
-          <w:szCs w:val="36"/>
-        </w:rPr>
-      </w:pPr>
-      <w:r>
-        <w:rPr>
-          <w:b/>
-          <w:bCs/>
-          <w:sz w:val="36"/>
-          <w:szCs w:val="36"/>
-        </w:rPr>
-        <w:t xml:space="preserve">Erledigt: </w:t>
-      </w:r>
-      <w:r>
-        <w:rPr>
-          <w:b/>
-          <w:bCs/>
-          <w:sz w:val="36"/>
-          <w:szCs w:val="36"/>
-        </w:rPr>
-        <w:t>=====================================</w:t>
-      </w:r>
+        <w:t>Wenn ich mit Mitarbeiterin Diana in die vacations hineingehe flackert es kurz auf. Ist das normal? Sie hat vacations.</w:t>
+      </w:r>
+    </w:p>
+    <w:p/>
+    <w:p>
+      <w:pPr>
+        <w:rPr>
+          <w:b/>
+          <w:bCs/>
+          <w:sz w:val="32"/>
+          <w:szCs w:val="32"/>
+        </w:rPr>
+      </w:pPr>
+      <w:r>
+        <w:rPr>
+          <w:b/>
+          <w:bCs/>
+          <w:sz w:val="32"/>
+          <w:szCs w:val="32"/>
+        </w:rPr>
+        <w:t xml:space="preserve">Antwort: </w:t>
+      </w:r>
+    </w:p>
+    <w:p>
+      <w:pPr>
+        <w:rPr>
+          <w:b/>
+          <w:bCs/>
+          <w:sz w:val="32"/>
+          <w:szCs w:val="32"/>
+        </w:rPr>
+      </w:pPr>
+      <w:r>
+        <w:rPr>
+          <w:b/>
+          <w:bCs/>
+          <w:sz w:val="32"/>
+          <w:szCs w:val="32"/>
+        </w:rPr>
+        <w:t xml:space="preserve">Passt wie es ist. </w:t>
+      </w:r>
+      <w:r>
+        <w:rPr>
+          <w:b/>
+          <w:bCs/>
+          <w:sz w:val="32"/>
+          <w:szCs w:val="32"/>
+        </w:rPr>
+        <w:t xml:space="preserve"> Er hat es nicht gesehen.</w:t>
+      </w:r>
+    </w:p>
+    <w:p>
+      <w:pPr>
+        <w:rPr>
+          <w:b/>
+          <w:bCs/>
+          <w:sz w:val="36"/>
+          <w:szCs w:val="36"/>
+        </w:rPr>
+      </w:pPr>
+    </w:p>
+    <w:p>
+      <w:pPr>
+        <w:rPr>
+          <w:b/>
+          <w:bCs/>
+          <w:sz w:val="36"/>
+          <w:szCs w:val="36"/>
+        </w:rPr>
+      </w:pPr>
+    </w:p>
+    <w:p>
+      <w:pPr>
+        <w:rPr>
+          <w:b/>
+          <w:bCs/>
+          <w:sz w:val="36"/>
+          <w:szCs w:val="36"/>
+        </w:rPr>
+      </w:pPr>
+      <w:r>
+        <w:rPr>
+          <w:b/>
+          <w:bCs/>
+          <w:sz w:val="36"/>
+          <w:szCs w:val="36"/>
+        </w:rPr>
+        <w:t>5.</w:t>
+      </w:r>
+    </w:p>
+    <w:p>
+      <w:r>
+        <w:t>Passt das mit den roles so, dass er mir da eine Tabelle gemacht hat in PG Admin.</w:t>
+      </w:r>
+    </w:p>
+    <w:p/>
+    <w:p>
+      <w:pPr>
+        <w:rPr>
+          <w:b/>
+          <w:bCs/>
+          <w:sz w:val="32"/>
+          <w:szCs w:val="32"/>
+        </w:rPr>
+      </w:pPr>
+      <w:r>
+        <w:rPr>
+          <w:b/>
+          <w:bCs/>
+          <w:sz w:val="32"/>
+          <w:szCs w:val="32"/>
+        </w:rPr>
+        <w:t xml:space="preserve">Antwort: </w:t>
+      </w:r>
+    </w:p>
+    <w:p>
+      <w:pPr>
+        <w:rPr>
+          <w:b/>
+          <w:bCs/>
+          <w:sz w:val="32"/>
+          <w:szCs w:val="32"/>
+        </w:rPr>
+      </w:pPr>
+      <w:r>
+        <w:rPr>
+          <w:b/>
+          <w:bCs/>
+          <w:sz w:val="32"/>
+          <w:szCs w:val="32"/>
+        </w:rPr>
+        <w:t xml:space="preserve">Passt wie es ist. </w:t>
+      </w:r>
+    </w:p>
+    <w:p/>
+    <w:p>
+      <w:pPr>
+        <w:rPr>
+          <w:b/>
+          <w:bCs/>
+          <w:sz w:val="36"/>
+          <w:szCs w:val="36"/>
+        </w:rPr>
+      </w:pPr>
+    </w:p>
+    <w:p>
+      <w:pPr>
+        <w:rPr>
+          <w:b/>
+          <w:bCs/>
+          <w:sz w:val="36"/>
+          <w:szCs w:val="36"/>
+        </w:rPr>
+      </w:pPr>
+    </w:p>
+    <w:p>
+      <w:pPr>
+        <w:rPr>
+          <w:b/>
+          <w:bCs/>
+          <w:sz w:val="36"/>
+          <w:szCs w:val="36"/>
+        </w:rPr>
+      </w:pPr>
+      <w:r>
+        <w:rPr>
+          <w:b/>
+          <w:bCs/>
+          <w:sz w:val="36"/>
+          <w:szCs w:val="36"/>
+        </w:rPr>
+        <w:t>------</w:t>
+      </w:r>
+    </w:p>
+    <w:p>
+      <w:pPr>
+        <w:rPr>
+          <w:b/>
+          <w:bCs/>
+          <w:sz w:val="36"/>
+          <w:szCs w:val="36"/>
+        </w:rPr>
+      </w:pPr>
     </w:p>
     <w:p>
       <w:pPr>
@@ -1046,6 +1094,7 @@
     <w:p/>
     <w:p>
       <w:r>
+        <w:lastRenderedPageBreak/>
         <w:t>Und dann mit dem Stop hook bei den einzelnen Views, sollte der User auf die „brutale“ Abbrechen.</w:t>
       </w:r>
     </w:p>
@@ -1276,6 +1325,7 @@
           <w:sz w:val="44"/>
           <w:szCs w:val="44"/>
         </w:rPr>
+        <w:lastRenderedPageBreak/>
         <w:t>2</w:t>
       </w:r>
       <w:r>
@@ -1339,7 +1389,6 @@
         <w:rPr>
           <w:noProof/>
         </w:rPr>
-        <w:lastRenderedPageBreak/>
         <w:drawing>
           <wp:inline distT="0" distB="0" distL="0" distR="0" wp14:anchorId="7C24F0BF" wp14:editId="7F017BE1">
             <wp:extent cx="3027690" cy="2270767"/>
@@ -1398,6 +1447,7 @@
         <w:rPr>
           <w:noProof/>
         </w:rPr>
+        <w:lastRenderedPageBreak/>
         <w:drawing>
           <wp:inline distT="0" distB="0" distL="0" distR="0" wp14:anchorId="6B775E41" wp14:editId="4057AFD6">
             <wp:extent cx="3207713" cy="2405785"/>
@@ -1524,6 +1574,7 @@
     </w:p>
     <w:p>
       <w:r>
+        <w:lastRenderedPageBreak/>
         <w:t>5. Ic</w:t>
       </w:r>
       <w:r>
@@ -1575,7 +1626,6 @@
     <w:p/>
     <w:p>
       <w:r>
-        <w:lastRenderedPageBreak/>
         <w:t>Kleinigkeit wie Error Text setzen nicht in eigenen Thread. Größerer Bereich weil man Programm eher freezt.</w:t>
       </w:r>
     </w:p>
@@ -1675,6 +1725,7 @@
         <w:ind w:left="708"/>
       </w:pPr>
       <w:r>
+        <w:lastRenderedPageBreak/>
         <w:t>Eine Beispieltabelle</w:t>
       </w:r>
       <w:r>
@@ -1839,7 +1890,6 @@
         <w:ind w:left="360"/>
       </w:pPr>
       <w:r>
-        <w:lastRenderedPageBreak/>
         <w:tab/>
       </w:r>
       <w:r>
@@ -1949,6 +1999,7 @@
         <w:rPr>
           <w:lang w:val="en-GB"/>
         </w:rPr>
+        <w:lastRenderedPageBreak/>
         <w:t>Requests to approve</w:t>
       </w:r>
     </w:p>
@@ -2257,6 +2308,95 @@
     </w:lvl>
   </w:abstractNum>
   <w:abstractNum w:abstractNumId="1" w15:restartNumberingAfterBreak="0">
+    <w:nsid w:val="6EFE42CE"/>
+    <w:multiLevelType w:val="hybridMultilevel"/>
+    <w:tmpl w:val="1782548A"/>
+    <w:lvl w:ilvl="0" w:tplc="0407000F">
+      <w:start w:val="1"/>
+      <w:numFmt w:val="decimal"/>
+      <w:lvlText w:val="%1."/>
+      <w:lvlJc w:val="left"/>
+      <w:pPr>
+        <w:ind w:left="720" w:hanging="360"/>
+      </w:pPr>
+      <w:rPr>
+        <w:rFonts w:hint="default"/>
+      </w:rPr>
+    </w:lvl>
+    <w:lvl w:ilvl="1" w:tplc="04070019" w:tentative="1">
+      <w:start w:val="1"/>
+      <w:numFmt w:val="lowerLetter"/>
+      <w:lvlText w:val="%2."/>
+      <w:lvlJc w:val="left"/>
+      <w:pPr>
+        <w:ind w:left="1440" w:hanging="360"/>
+      </w:pPr>
+    </w:lvl>
+    <w:lvl w:ilvl="2" w:tplc="0407001B" w:tentative="1">
+      <w:start w:val="1"/>
+      <w:numFmt w:val="lowerRoman"/>
+      <w:lvlText w:val="%3."/>
+      <w:lvlJc w:val="right"/>
+      <w:pPr>
+        <w:ind w:left="2160" w:hanging="180"/>
+      </w:pPr>
+    </w:lvl>
+    <w:lvl w:ilvl="3" w:tplc="0407000F" w:tentative="1">
+      <w:start w:val="1"/>
+      <w:numFmt w:val="decimal"/>
+      <w:lvlText w:val="%4."/>
+      <w:lvlJc w:val="left"/>
+      <w:pPr>
+        <w:ind w:left="2880" w:hanging="360"/>
+      </w:pPr>
+    </w:lvl>
+    <w:lvl w:ilvl="4" w:tplc="04070019" w:tentative="1">
+      <w:start w:val="1"/>
+      <w:numFmt w:val="lowerLetter"/>
+      <w:lvlText w:val="%5."/>
+      <w:lvlJc w:val="left"/>
+      <w:pPr>
+        <w:ind w:left="3600" w:hanging="360"/>
+      </w:pPr>
+    </w:lvl>
+    <w:lvl w:ilvl="5" w:tplc="0407001B" w:tentative="1">
+      <w:start w:val="1"/>
+      <w:numFmt w:val="lowerRoman"/>
+      <w:lvlText w:val="%6."/>
+      <w:lvlJc w:val="right"/>
+      <w:pPr>
+        <w:ind w:left="4320" w:hanging="180"/>
+      </w:pPr>
+    </w:lvl>
+    <w:lvl w:ilvl="6" w:tplc="0407000F" w:tentative="1">
+      <w:start w:val="1"/>
+      <w:numFmt w:val="decimal"/>
+      <w:lvlText w:val="%7."/>
+      <w:lvlJc w:val="left"/>
+      <w:pPr>
+        <w:ind w:left="5040" w:hanging="360"/>
+      </w:pPr>
+    </w:lvl>
+    <w:lvl w:ilvl="7" w:tplc="04070019" w:tentative="1">
+      <w:start w:val="1"/>
+      <w:numFmt w:val="lowerLetter"/>
+      <w:lvlText w:val="%8."/>
+      <w:lvlJc w:val="left"/>
+      <w:pPr>
+        <w:ind w:left="5760" w:hanging="360"/>
+      </w:pPr>
+    </w:lvl>
+    <w:lvl w:ilvl="8" w:tplc="0407001B" w:tentative="1">
+      <w:start w:val="1"/>
+      <w:numFmt w:val="lowerRoman"/>
+      <w:lvlText w:val="%9."/>
+      <w:lvlJc w:val="right"/>
+      <w:pPr>
+        <w:ind w:left="6480" w:hanging="180"/>
+      </w:pPr>
+    </w:lvl>
+  </w:abstractNum>
+  <w:abstractNum w:abstractNumId="2" w15:restartNumberingAfterBreak="0">
     <w:nsid w:val="720B57D5"/>
     <w:multiLevelType w:val="hybridMultilevel"/>
     <w:tmpl w:val="F7F059CA"/>
@@ -2345,7 +2485,7 @@
       </w:pPr>
     </w:lvl>
   </w:abstractNum>
-  <w:abstractNum w:abstractNumId="2" w15:restartNumberingAfterBreak="0">
+  <w:abstractNum w:abstractNumId="3" w15:restartNumberingAfterBreak="0">
     <w:nsid w:val="76C23DE8"/>
     <w:multiLevelType w:val="hybridMultilevel"/>
     <w:tmpl w:val="F07A38FE"/>
@@ -2458,7 +2598,7 @@
       </w:rPr>
     </w:lvl>
   </w:abstractNum>
-  <w:abstractNum w:abstractNumId="3" w15:restartNumberingAfterBreak="0">
+  <w:abstractNum w:abstractNumId="4" w15:restartNumberingAfterBreak="0">
     <w:nsid w:val="7E9D1375"/>
     <w:multiLevelType w:val="hybridMultilevel"/>
     <w:tmpl w:val="49000580"/>
@@ -2572,16 +2712,19 @@
     </w:lvl>
   </w:abstractNum>
   <w:num w:numId="1" w16cid:durableId="1038628350">
+    <w:abstractNumId w:val="4"/>
+  </w:num>
+  <w:num w:numId="2" w16cid:durableId="1600944418">
     <w:abstractNumId w:val="3"/>
   </w:num>
-  <w:num w:numId="2" w16cid:durableId="1600944418">
+  <w:num w:numId="3" w16cid:durableId="1765296979">
     <w:abstractNumId w:val="2"/>
-  </w:num>
-  <w:num w:numId="3" w16cid:durableId="1765296979">
-    <w:abstractNumId w:val="1"/>
   </w:num>
   <w:num w:numId="4" w16cid:durableId="270744162">
     <w:abstractNumId w:val="0"/>
+  </w:num>
+  <w:num w:numId="5" w16cid:durableId="1667125450">
+    <w:abstractNumId w:val="1"/>
   </w:num>
 </w:numbering>
 </file>

</xml_diff>

<commit_message>
adds create address menue
</commit_message>
<xml_diff>
--- a/documentation/Fragen an Oliver.docx
+++ b/documentation/Fragen an Oliver.docx
@@ -31,7 +31,45 @@
         </w:rPr>
       </w:pPr>
     </w:p>
-    <w:p/>
+    <w:p>
+      <w:pPr>
+        <w:pStyle w:val="Listenabsatz"/>
+        <w:numPr>
+          <w:ilvl w:val="0"/>
+          <w:numId w:val="6"/>
+        </w:numPr>
+      </w:pPr>
+      <w:r>
+        <w:t>Kann ich das mit  dem Restrurlaub und den Über- bzw. Minusstunden weglassen</w:t>
+      </w:r>
+      <w:r>
+        <w:t xml:space="preserve">? </w:t>
+      </w:r>
+    </w:p>
+    <w:p>
+      <w:pPr>
+        <w:pStyle w:val="Listenabsatz"/>
+        <w:numPr>
+          <w:ilvl w:val="0"/>
+          <w:numId w:val="6"/>
+        </w:numPr>
+      </w:pPr>
+      <w:r>
+        <w:t xml:space="preserve">Vorführen was ist? </w:t>
+      </w:r>
+    </w:p>
+    <w:p>
+      <w:pPr>
+        <w:pStyle w:val="Listenabsatz"/>
+        <w:numPr>
+          <w:ilvl w:val="0"/>
+          <w:numId w:val="6"/>
+        </w:numPr>
+      </w:pPr>
+      <w:r>
+        <w:t>Ist das positiv?</w:t>
+      </w:r>
+    </w:p>
     <w:p>
       <w:pPr>
         <w:tabs>
@@ -218,7 +256,6 @@
           <w:sz w:val="36"/>
           <w:szCs w:val="36"/>
         </w:rPr>
-        <w:lastRenderedPageBreak/>
         <w:t>3.</w:t>
       </w:r>
       <w:r>
@@ -436,6 +473,7 @@
     </w:p>
     <w:p>
       <w:r>
+        <w:lastRenderedPageBreak/>
         <w:t>Wenn ich mit Mitarbeiterin Diana in die vacations hineingehe flackert es kurz auf. Ist das normal? Sie hat vacations.</w:t>
       </w:r>
     </w:p>
@@ -751,6 +789,7 @@
         <w:rPr>
           <w:lang w:val="en-GB"/>
         </w:rPr>
+        <w:lastRenderedPageBreak/>
         <w:t xml:space="preserve">    }</w:t>
       </w:r>
     </w:p>
@@ -1094,7 +1133,6 @@
     <w:p/>
     <w:p>
       <w:r>
-        <w:lastRenderedPageBreak/>
         <w:t>Und dann mit dem Stop hook bei den einzelnen Views, sollte der User auf die „brutale“ Abbrechen.</w:t>
       </w:r>
     </w:p>
@@ -2219,6 +2257,95 @@
 <file path=word/numbering.xml><?xml version="1.0" encoding="utf-8"?>
 <w:numbering xmlns:wpc="http://schemas.microsoft.com/office/word/2010/wordprocessingCanvas" xmlns:cx="http://schemas.microsoft.com/office/drawing/2014/chartex" xmlns:cx1="http://schemas.microsoft.com/office/drawing/2015/9/8/chartex" xmlns:cx2="http://schemas.microsoft.com/office/drawing/2015/10/21/chartex" xmlns:cx3="http://schemas.microsoft.com/office/drawing/2016/5/9/chartex" xmlns:cx4="http://schemas.microsoft.com/office/drawing/2016/5/10/chartex" xmlns:cx5="http://schemas.microsoft.com/office/drawing/2016/5/11/chartex" xmlns:cx6="http://schemas.microsoft.com/office/drawing/2016/5/12/chartex" xmlns:cx7="http://schemas.microsoft.com/office/drawing/2016/5/13/chartex" xmlns:cx8="http://schemas.microsoft.com/office/drawing/2016/5/14/chartex" xmlns:mc="http://schemas.openxmlformats.org/markup-compatibility/2006" xmlns:aink="http://schemas.microsoft.com/office/drawing/2016/ink" xmlns:am3d="http://schemas.microsoft.com/office/drawing/2017/model3d" xmlns:o="urn:schemas-microsoft-com:office:office" xmlns:oel="http://schemas.microsoft.com/office/2019/extlst" xmlns:r="http://schemas.openxmlformats.org/officeDocument/2006/relationships" xmlns:m="http://schemas.openxmlformats.org/officeDocument/2006/math" xmlns:v="urn:schemas-microsoft-com:vml" xmlns:wp14="http://schemas.microsoft.com/office/word/2010/wordprocessingDrawing" xmlns:wp="http://schemas.openxmlformats.org/drawingml/2006/wordprocessingDrawing" xmlns:w10="urn:schemas-microsoft-com:office:word" xmlns:w="http://schemas.openxmlformats.org/wordprocessingml/2006/main" xmlns:w14="http://schemas.microsoft.com/office/word/2010/wordml" xmlns:w15="http://schemas.microsoft.com/office/word/2012/wordml" xmlns:w16cex="http://schemas.microsoft.com/office/word/2018/wordml/cex" xmlns:w16cid="http://schemas.microsoft.com/office/word/2016/wordml/cid" xmlns:w16="http://schemas.microsoft.com/office/word/2018/wordml" xmlns:w16du="http://schemas.microsoft.com/office/word/2023/wordml/word16du" xmlns:w16sdtdh="http://schemas.microsoft.com/office/word/2020/wordml/sdtdatahash" xmlns:w16se="http://schemas.microsoft.com/office/word/2015/wordml/symex" xmlns:wpg="http://schemas.microsoft.com/office/word/2010/wordprocessingGroup" xmlns:wpi="http://schemas.microsoft.com/office/word/2010/wordprocessingInk" xmlns:wne="http://schemas.microsoft.com/office/word/2006/wordml" xmlns:wps="http://schemas.microsoft.com/office/word/2010/wordprocessingShape" mc:Ignorable="w14 w15 w16se w16cid w16 w16cex w16sdtdh w16du wp14">
   <w:abstractNum w:abstractNumId="0" w15:restartNumberingAfterBreak="0">
+    <w:nsid w:val="29B65E59"/>
+    <w:multiLevelType w:val="hybridMultilevel"/>
+    <w:tmpl w:val="F9F82BAE"/>
+    <w:lvl w:ilvl="0" w:tplc="0407000F">
+      <w:start w:val="1"/>
+      <w:numFmt w:val="decimal"/>
+      <w:lvlText w:val="%1."/>
+      <w:lvlJc w:val="left"/>
+      <w:pPr>
+        <w:ind w:left="720" w:hanging="360"/>
+      </w:pPr>
+      <w:rPr>
+        <w:rFonts w:hint="default"/>
+      </w:rPr>
+    </w:lvl>
+    <w:lvl w:ilvl="1" w:tplc="04070019" w:tentative="1">
+      <w:start w:val="1"/>
+      <w:numFmt w:val="lowerLetter"/>
+      <w:lvlText w:val="%2."/>
+      <w:lvlJc w:val="left"/>
+      <w:pPr>
+        <w:ind w:left="1440" w:hanging="360"/>
+      </w:pPr>
+    </w:lvl>
+    <w:lvl w:ilvl="2" w:tplc="0407001B" w:tentative="1">
+      <w:start w:val="1"/>
+      <w:numFmt w:val="lowerRoman"/>
+      <w:lvlText w:val="%3."/>
+      <w:lvlJc w:val="right"/>
+      <w:pPr>
+        <w:ind w:left="2160" w:hanging="180"/>
+      </w:pPr>
+    </w:lvl>
+    <w:lvl w:ilvl="3" w:tplc="0407000F" w:tentative="1">
+      <w:start w:val="1"/>
+      <w:numFmt w:val="decimal"/>
+      <w:lvlText w:val="%4."/>
+      <w:lvlJc w:val="left"/>
+      <w:pPr>
+        <w:ind w:left="2880" w:hanging="360"/>
+      </w:pPr>
+    </w:lvl>
+    <w:lvl w:ilvl="4" w:tplc="04070019" w:tentative="1">
+      <w:start w:val="1"/>
+      <w:numFmt w:val="lowerLetter"/>
+      <w:lvlText w:val="%5."/>
+      <w:lvlJc w:val="left"/>
+      <w:pPr>
+        <w:ind w:left="3600" w:hanging="360"/>
+      </w:pPr>
+    </w:lvl>
+    <w:lvl w:ilvl="5" w:tplc="0407001B" w:tentative="1">
+      <w:start w:val="1"/>
+      <w:numFmt w:val="lowerRoman"/>
+      <w:lvlText w:val="%6."/>
+      <w:lvlJc w:val="right"/>
+      <w:pPr>
+        <w:ind w:left="4320" w:hanging="180"/>
+      </w:pPr>
+    </w:lvl>
+    <w:lvl w:ilvl="6" w:tplc="0407000F" w:tentative="1">
+      <w:start w:val="1"/>
+      <w:numFmt w:val="decimal"/>
+      <w:lvlText w:val="%7."/>
+      <w:lvlJc w:val="left"/>
+      <w:pPr>
+        <w:ind w:left="5040" w:hanging="360"/>
+      </w:pPr>
+    </w:lvl>
+    <w:lvl w:ilvl="7" w:tplc="04070019" w:tentative="1">
+      <w:start w:val="1"/>
+      <w:numFmt w:val="lowerLetter"/>
+      <w:lvlText w:val="%8."/>
+      <w:lvlJc w:val="left"/>
+      <w:pPr>
+        <w:ind w:left="5760" w:hanging="360"/>
+      </w:pPr>
+    </w:lvl>
+    <w:lvl w:ilvl="8" w:tplc="0407001B" w:tentative="1">
+      <w:start w:val="1"/>
+      <w:numFmt w:val="lowerRoman"/>
+      <w:lvlText w:val="%9."/>
+      <w:lvlJc w:val="right"/>
+      <w:pPr>
+        <w:ind w:left="6480" w:hanging="180"/>
+      </w:pPr>
+    </w:lvl>
+  </w:abstractNum>
+  <w:abstractNum w:abstractNumId="1" w15:restartNumberingAfterBreak="0">
     <w:nsid w:val="326B611C"/>
     <w:multiLevelType w:val="hybridMultilevel"/>
     <w:tmpl w:val="FD7E5C88"/>
@@ -2307,7 +2434,7 @@
       </w:pPr>
     </w:lvl>
   </w:abstractNum>
-  <w:abstractNum w:abstractNumId="1" w15:restartNumberingAfterBreak="0">
+  <w:abstractNum w:abstractNumId="2" w15:restartNumberingAfterBreak="0">
     <w:nsid w:val="6EFE42CE"/>
     <w:multiLevelType w:val="hybridMultilevel"/>
     <w:tmpl w:val="1782548A"/>
@@ -2396,7 +2523,7 @@
       </w:pPr>
     </w:lvl>
   </w:abstractNum>
-  <w:abstractNum w:abstractNumId="2" w15:restartNumberingAfterBreak="0">
+  <w:abstractNum w:abstractNumId="3" w15:restartNumberingAfterBreak="0">
     <w:nsid w:val="720B57D5"/>
     <w:multiLevelType w:val="hybridMultilevel"/>
     <w:tmpl w:val="F7F059CA"/>
@@ -2485,7 +2612,7 @@
       </w:pPr>
     </w:lvl>
   </w:abstractNum>
-  <w:abstractNum w:abstractNumId="3" w15:restartNumberingAfterBreak="0">
+  <w:abstractNum w:abstractNumId="4" w15:restartNumberingAfterBreak="0">
     <w:nsid w:val="76C23DE8"/>
     <w:multiLevelType w:val="hybridMultilevel"/>
     <w:tmpl w:val="F07A38FE"/>
@@ -2598,7 +2725,7 @@
       </w:rPr>
     </w:lvl>
   </w:abstractNum>
-  <w:abstractNum w:abstractNumId="4" w15:restartNumberingAfterBreak="0">
+  <w:abstractNum w:abstractNumId="5" w15:restartNumberingAfterBreak="0">
     <w:nsid w:val="7E9D1375"/>
     <w:multiLevelType w:val="hybridMultilevel"/>
     <w:tmpl w:val="49000580"/>
@@ -2712,19 +2839,22 @@
     </w:lvl>
   </w:abstractNum>
   <w:num w:numId="1" w16cid:durableId="1038628350">
+    <w:abstractNumId w:val="5"/>
+  </w:num>
+  <w:num w:numId="2" w16cid:durableId="1600944418">
     <w:abstractNumId w:val="4"/>
   </w:num>
-  <w:num w:numId="2" w16cid:durableId="1600944418">
+  <w:num w:numId="3" w16cid:durableId="1765296979">
     <w:abstractNumId w:val="3"/>
   </w:num>
-  <w:num w:numId="3" w16cid:durableId="1765296979">
+  <w:num w:numId="4" w16cid:durableId="270744162">
+    <w:abstractNumId w:val="1"/>
+  </w:num>
+  <w:num w:numId="5" w16cid:durableId="1667125450">
     <w:abstractNumId w:val="2"/>
   </w:num>
-  <w:num w:numId="4" w16cid:durableId="270744162">
+  <w:num w:numId="6" w16cid:durableId="188377101">
     <w:abstractNumId w:val="0"/>
-  </w:num>
-  <w:num w:numId="5" w16cid:durableId="1667125450">
-    <w:abstractNumId w:val="1"/>
   </w:num>
 </w:numbering>
 </file>

</xml_diff>